<commit_message>
Added the server side rendered component finally, and also added it to the documentation
</commit_message>
<xml_diff>
--- a/docs/PlateMateDokumentacio.docx
+++ b/docs/PlateMateDokumentacio.docx
@@ -3395,7 +3395,23 @@
           <w:rFonts w:cs="Times New Roman"/>
           <w:color w:val="008280"/>
         </w:rPr>
-        <w:t>Hibásan, vagy nem megfelelően lett felépítve a .env file.</w:t>
+        <w:t xml:space="preserve">Hibásan, vagy nem megfelelően lett felépítve </w:t>
+      </w:r>
+      <w:proofErr w:type="gramStart"/>
+      <w:r>
+        <w:rPr>
+          <w:rFonts w:cs="Times New Roman"/>
+          <w:color w:val="008280"/>
+        </w:rPr>
+        <w:t>a .env</w:t>
+      </w:r>
+      <w:proofErr w:type="gramEnd"/>
+      <w:r>
+        <w:rPr>
+          <w:rFonts w:cs="Times New Roman"/>
+          <w:color w:val="008280"/>
+        </w:rPr>
+        <w:t xml:space="preserve"> file.</w:t>
       </w:r>
     </w:p>
     <w:p>
@@ -5783,7 +5799,15 @@
         <w:t>login</w:t>
       </w:r>
       <w:r>
-        <w:t xml:space="preserve"> függvény először ellenőrzi, hogy van-e érvényes munkamenet, és ha nincs, akkor a felhasználó hitelesítő adatait ellenőrzi, JSON Web Tokent generál számára, és azt sütikben tárolja. </w:t>
+        <w:t xml:space="preserve"> függvény először ellenőrzi, hogy van-e érvényes munkamenet, és ha nincs, akkor a felhasználó hitelesítő adatait ellenőrzi, JSON Web Tokent generál számára, és azt </w:t>
+      </w:r>
+      <w:proofErr w:type="gramStart"/>
+      <w:r>
+        <w:t>sütikben</w:t>
+      </w:r>
+      <w:proofErr w:type="gramEnd"/>
+      <w:r>
+        <w:t xml:space="preserve"> tárolja. </w:t>
       </w:r>
     </w:p>
     <w:p>
@@ -6112,6 +6136,125 @@
     </w:p>
     <w:p>
       <w:pPr>
+        <w:pStyle w:val="Cmsor3"/>
+      </w:pPr>
+      <w:r>
+        <w:lastRenderedPageBreak/>
+        <w:t>Szerver oldali komponens</w:t>
+      </w:r>
+    </w:p>
+    <w:p>
+      <w:r>
+        <w:tab/>
+        <w:t>Az orderController.js file-ban található az alkalmazás szerver oldali komponense, amely EJs használatával készült. Nem sokkal tér el ennek a szerver oldali megvalósítása, viszont a kliens oldalon nagyobb változásokat kellett bevezetni, mint a többi, kliens oldali komponensünknél.</w:t>
+      </w:r>
+      <w:r>
+        <w:br/>
+      </w:r>
+      <w:r>
+        <w:drawing>
+          <wp:inline distT="0" distB="0" distL="0" distR="0" wp14:anchorId="5F7AE4A8" wp14:editId="10B35D72">
+            <wp:extent cx="5733415" cy="6010910"/>
+            <wp:effectExtent l="0" t="0" r="635" b="8890"/>
+            <wp:docPr id="628075299" name="Kép 1" descr="A képen szöveg, képernyőkép, szoftver látható&#10;&#10;Előfordulhat, hogy a mesterséges intelligencia által létrehozott tartalom helytelen."/>
+            <wp:cNvGraphicFramePr>
+              <a:graphicFrameLocks xmlns:a="http://schemas.openxmlformats.org/drawingml/2006/main" noChangeAspect="1"/>
+            </wp:cNvGraphicFramePr>
+            <a:graphic xmlns:a="http://schemas.openxmlformats.org/drawingml/2006/main">
+              <a:graphicData uri="http://schemas.openxmlformats.org/drawingml/2006/picture">
+                <pic:pic xmlns:pic="http://schemas.openxmlformats.org/drawingml/2006/picture">
+                  <pic:nvPicPr>
+                    <pic:cNvPr id="628075299" name="Kép 1" descr="A képen szöveg, képernyőkép, szoftver látható&#10;&#10;Előfordulhat, hogy a mesterséges intelligencia által létrehozott tartalom helytelen."/>
+                    <pic:cNvPicPr/>
+                  </pic:nvPicPr>
+                  <pic:blipFill>
+                    <a:blip r:embed="rId16"/>
+                    <a:stretch>
+                      <a:fillRect/>
+                    </a:stretch>
+                  </pic:blipFill>
+                  <pic:spPr>
+                    <a:xfrm>
+                      <a:off x="0" y="0"/>
+                      <a:ext cx="5733415" cy="6010910"/>
+                    </a:xfrm>
+                    <a:prstGeom prst="rect">
+                      <a:avLst/>
+                    </a:prstGeom>
+                  </pic:spPr>
+                </pic:pic>
+              </a:graphicData>
+            </a:graphic>
+          </wp:inline>
+        </w:drawing>
+      </w:r>
+    </w:p>
+    <w:p>
+      <w:r>
+        <w:br w:type="page"/>
+      </w:r>
+    </w:p>
+    <w:p>
+      <w:pPr>
+        <w:ind w:firstLine="720"/>
+      </w:pPr>
+      <w:r>
+        <w:lastRenderedPageBreak/>
+        <w:t>A frontend-</w:t>
+      </w:r>
+      <w:r>
+        <w:t>en: src/views/CashoutTable.ejs</w:t>
+      </w:r>
+    </w:p>
+    <w:p>
+      <w:pPr>
+        <w:ind w:firstLine="720"/>
+      </w:pPr>
+      <w:r>
+        <w:drawing>
+          <wp:inline distT="0" distB="0" distL="0" distR="0" wp14:anchorId="379F3E02" wp14:editId="74F72A4F">
+            <wp:extent cx="5125165" cy="6639852"/>
+            <wp:effectExtent l="0" t="0" r="0" b="8890"/>
+            <wp:docPr id="922515722" name="Kép 1" descr="A képen szöveg, képernyőkép, szoftver látható&#10;&#10;Előfordulhat, hogy a mesterséges intelligencia által létrehozott tartalom helytelen."/>
+            <wp:cNvGraphicFramePr>
+              <a:graphicFrameLocks xmlns:a="http://schemas.openxmlformats.org/drawingml/2006/main" noChangeAspect="1"/>
+            </wp:cNvGraphicFramePr>
+            <a:graphic xmlns:a="http://schemas.openxmlformats.org/drawingml/2006/main">
+              <a:graphicData uri="http://schemas.openxmlformats.org/drawingml/2006/picture">
+                <pic:pic xmlns:pic="http://schemas.openxmlformats.org/drawingml/2006/picture">
+                  <pic:nvPicPr>
+                    <pic:cNvPr id="922515722" name="Kép 1" descr="A képen szöveg, képernyőkép, szoftver látható&#10;&#10;Előfordulhat, hogy a mesterséges intelligencia által létrehozott tartalom helytelen."/>
+                    <pic:cNvPicPr/>
+                  </pic:nvPicPr>
+                  <pic:blipFill>
+                    <a:blip r:embed="rId17"/>
+                    <a:stretch>
+                      <a:fillRect/>
+                    </a:stretch>
+                  </pic:blipFill>
+                  <pic:spPr>
+                    <a:xfrm>
+                      <a:off x="0" y="0"/>
+                      <a:ext cx="5125165" cy="6639852"/>
+                    </a:xfrm>
+                    <a:prstGeom prst="rect">
+                      <a:avLst/>
+                    </a:prstGeom>
+                  </pic:spPr>
+                </pic:pic>
+              </a:graphicData>
+            </a:graphic>
+          </wp:inline>
+        </w:drawing>
+      </w:r>
+    </w:p>
+    <w:p>
+      <w:r>
+        <w:br w:type="page"/>
+      </w:r>
+    </w:p>
+    <w:p>
+      <w:pPr>
         <w:pStyle w:val="Cmsor2"/>
         <w:spacing w:line="360" w:lineRule="auto"/>
         <w:jc w:val="both"/>
@@ -6430,7 +6573,23 @@
           <w:szCs w:val="24"/>
         </w:rPr>
         <w:lastRenderedPageBreak/>
-        <w:t>és a async/await szintaxist alkalmazzuk a megfelelő válaszok megvárására és az ellenőrzések végrehajtására.</w:t>
+        <w:t xml:space="preserve">és </w:t>
+      </w:r>
+      <w:proofErr w:type="gramStart"/>
+      <w:r>
+        <w:rPr>
+          <w:rFonts w:cs="Times New Roman"/>
+          <w:szCs w:val="24"/>
+        </w:rPr>
+        <w:t>a</w:t>
+      </w:r>
+      <w:proofErr w:type="gramEnd"/>
+      <w:r>
+        <w:rPr>
+          <w:rFonts w:cs="Times New Roman"/>
+          <w:szCs w:val="24"/>
+        </w:rPr>
+        <w:t xml:space="preserve"> async/await szintaxist alkalmazzuk a megfelelő válaszok megvárására és az ellenőrzések végrehajtására.</w:t>
       </w:r>
     </w:p>
     <w:p>
@@ -6900,7 +7059,7 @@
                     <pic:cNvPicPr/>
                   </pic:nvPicPr>
                   <pic:blipFill>
-                    <a:blip r:embed="rId16"/>
+                    <a:blip r:embed="rId18"/>
                     <a:stretch>
                       <a:fillRect/>
                     </a:stretch>
@@ -7341,7 +7500,7 @@
                     <pic:cNvPicPr/>
                   </pic:nvPicPr>
                   <pic:blipFill>
-                    <a:blip r:embed="rId17"/>
+                    <a:blip r:embed="rId19"/>
                     <a:stretch>
                       <a:fillRect/>
                     </a:stretch>
@@ -7729,7 +7888,7 @@
                     <pic:cNvPicPr/>
                   </pic:nvPicPr>
                   <pic:blipFill>
-                    <a:blip r:embed="rId18"/>
+                    <a:blip r:embed="rId20"/>
                     <a:stretch>
                       <a:fillRect/>
                     </a:stretch>
@@ -7883,7 +8042,7 @@
                     <pic:cNvPicPr/>
                   </pic:nvPicPr>
                   <pic:blipFill>
-                    <a:blip r:embed="rId19"/>
+                    <a:blip r:embed="rId21"/>
                     <a:stretch>
                       <a:fillRect/>
                     </a:stretch>
@@ -8026,7 +8185,7 @@
                     <pic:cNvPicPr/>
                   </pic:nvPicPr>
                   <pic:blipFill>
-                    <a:blip r:embed="rId20"/>
+                    <a:blip r:embed="rId22"/>
                     <a:stretch>
                       <a:fillRect/>
                     </a:stretch>
@@ -8139,7 +8298,7 @@
                     <pic:cNvPicPr/>
                   </pic:nvPicPr>
                   <pic:blipFill>
-                    <a:blip r:embed="rId21"/>
+                    <a:blip r:embed="rId23"/>
                     <a:stretch>
                       <a:fillRect/>
                     </a:stretch>
@@ -8517,7 +8676,15 @@
         <w:t>Ebben a részben részletesebben is olvashatnak a hardveres, illetve szoftveres elvárásairól a programnak</w:t>
       </w:r>
       <w:r>
-        <w:t xml:space="preserve"> való futtatásához. A weblapon való látogatáshoz bármilyen alapértelmezett böngésző megfelelő, de lehet többek között: Firefox, vagy Chromium alapú is.</w:t>
+        <w:t xml:space="preserve"> való futtatásához. A weblapon való látogatáshoz bármilyen alapértelmezett böngésző megfelelő, de lehet többek között: Firefox, vagy </w:t>
+      </w:r>
+      <w:proofErr w:type="spellStart"/>
+      <w:r>
+        <w:t>Chromium</w:t>
+      </w:r>
+      <w:proofErr w:type="spellEnd"/>
+      <w:r>
+        <w:t xml:space="preserve"> alapú is.</w:t>
       </w:r>
     </w:p>
     <w:p>
@@ -9041,7 +9208,7 @@
       <w:r>
         <w:t xml:space="preserve"> le a XAMPP legfrissebb verzióját a hivatalos weboldalról: </w:t>
       </w:r>
-      <w:hyperlink r:id="rId22" w:history="1">
+      <w:hyperlink r:id="rId24" w:history="1">
         <w:r>
           <w:rPr>
             <w:rStyle w:val="Hiperhivatkozs"/>
@@ -9299,7 +9466,7 @@
       <w:r>
         <w:t xml:space="preserve"> meg a böngészőben a következő címet: </w:t>
       </w:r>
-      <w:hyperlink r:id="rId23" w:history="1">
+      <w:hyperlink r:id="rId25" w:history="1">
         <w:r>
           <w:rPr>
             <w:rStyle w:val="Hiperhivatkozs"/>
@@ -9899,7 +10066,15 @@
         <w:t xml:space="preserve">Ellenőrizze </w:t>
       </w:r>
       <w:r>
-        <w:t>az adatbázis kapcsolat beállításait a kódodban (pl. config.php vagy .env fájl).</w:t>
+        <w:t xml:space="preserve">az adatbázis kapcsolat beállításait a kódodban (pl. config.php </w:t>
+      </w:r>
+      <w:proofErr w:type="gramStart"/>
+      <w:r>
+        <w:t>vagy .env</w:t>
+      </w:r>
+      <w:proofErr w:type="gramEnd"/>
+      <w:r>
+        <w:t xml:space="preserve"> fájl).</w:t>
       </w:r>
     </w:p>
     <w:p>
@@ -10545,7 +10720,25 @@
           <w:color w:val="D9D9D9" w:themeColor="background1" w:themeShade="D9"/>
           <w:highlight w:val="black"/>
         </w:rPr>
-        <w:t>cd ../client</w:t>
+        <w:t>cd</w:t>
+      </w:r>
+      <w:proofErr w:type="gramStart"/>
+      <w:r>
+        <w:rPr>
+          <w:rFonts w:ascii="Consolas" w:hAnsi="Consolas"/>
+          <w:color w:val="D9D9D9" w:themeColor="background1" w:themeShade="D9"/>
+          <w:highlight w:val="black"/>
+        </w:rPr>
+        <w:t xml:space="preserve"> ..</w:t>
+      </w:r>
+      <w:proofErr w:type="gramEnd"/>
+      <w:r>
+        <w:rPr>
+          <w:rFonts w:ascii="Consolas" w:hAnsi="Consolas"/>
+          <w:color w:val="D9D9D9" w:themeColor="background1" w:themeShade="D9"/>
+          <w:highlight w:val="black"/>
+        </w:rPr>
+        <w:t>/client</w:t>
       </w:r>
     </w:p>
     <w:p>
@@ -10676,6 +10869,7 @@
           <w:highlight w:val="black"/>
         </w:rPr>
       </w:pPr>
+      <w:proofErr w:type="gramStart"/>
       <w:r>
         <w:rPr>
           <w:rFonts w:ascii="Consolas" w:hAnsi="Consolas"/>
@@ -10684,6 +10878,7 @@
         </w:rPr>
         <w:t>node .</w:t>
       </w:r>
+      <w:proofErr w:type="gramEnd"/>
     </w:p>
     <w:p>
       <w:pPr>
@@ -10805,7 +11000,7 @@
       <w:r>
         <w:t xml:space="preserve">Ha sikeresen elindult, a frontend a </w:t>
       </w:r>
-      <w:hyperlink r:id="rId24" w:history="1">
+      <w:hyperlink r:id="rId26" w:history="1">
         <w:r>
           <w:rPr>
             <w:rStyle w:val="Hiperhivatkozs"/>
@@ -10919,7 +11114,15 @@
         <w:t>Port ütközés:</w:t>
       </w:r>
       <w:r>
-        <w:t xml:space="preserve"> Ha egy port már foglalt, próbáljon meg egy másikat beállítani az .env fájlban vagy a konfigurációs fájlokban</w:t>
+        <w:t xml:space="preserve"> Ha egy port már foglalt, próbáljon meg egy másikat beállítani </w:t>
+      </w:r>
+      <w:proofErr w:type="gramStart"/>
+      <w:r>
+        <w:t>az .env</w:t>
+      </w:r>
+      <w:proofErr w:type="gramEnd"/>
+      <w:r>
+        <w:t xml:space="preserve"> fájlban vagy a konfigurációs fájlokban</w:t>
       </w:r>
       <w:r>
         <w:t>, vagy futtassa a:</w:t>
@@ -11147,7 +11350,7 @@
                     <pic:cNvPicPr/>
                   </pic:nvPicPr>
                   <pic:blipFill>
-                    <a:blip r:embed="rId25"/>
+                    <a:blip r:embed="rId27"/>
                     <a:stretch>
                       <a:fillRect/>
                     </a:stretch>
@@ -11212,7 +11415,7 @@
                     <pic:cNvPicPr/>
                   </pic:nvPicPr>
                   <pic:blipFill>
-                    <a:blip r:embed="rId26"/>
+                    <a:blip r:embed="rId28"/>
                     <a:stretch>
                       <a:fillRect/>
                     </a:stretch>
@@ -11287,7 +11490,7 @@
                     <pic:cNvPicPr/>
                   </pic:nvPicPr>
                   <pic:blipFill>
-                    <a:blip r:embed="rId27">
+                    <a:blip r:embed="rId29">
                       <a:extLst>
                         <a:ext uri="{28A0092B-C50C-407E-A947-70E740481C1C}">
                           <a14:useLocalDpi xmlns:a14="http://schemas.microsoft.com/office/drawing/2010/main" val="0"/>
@@ -11347,7 +11550,7 @@
                     <pic:cNvPicPr/>
                   </pic:nvPicPr>
                   <pic:blipFill>
-                    <a:blip r:embed="rId28">
+                    <a:blip r:embed="rId30">
                       <a:extLst>
                         <a:ext uri="{28A0092B-C50C-407E-A947-70E740481C1C}">
                           <a14:useLocalDpi xmlns:a14="http://schemas.microsoft.com/office/drawing/2010/main" val="0"/>
@@ -11463,7 +11666,7 @@
                     <pic:cNvPicPr/>
                   </pic:nvPicPr>
                   <pic:blipFill>
-                    <a:blip r:embed="rId29"/>
+                    <a:blip r:embed="rId31"/>
                     <a:stretch>
                       <a:fillRect/>
                     </a:stretch>
@@ -11509,7 +11712,7 @@
                     <pic:cNvPicPr/>
                   </pic:nvPicPr>
                   <pic:blipFill>
-                    <a:blip r:embed="rId30"/>
+                    <a:blip r:embed="rId32"/>
                     <a:stretch>
                       <a:fillRect/>
                     </a:stretch>
@@ -11603,7 +11806,7 @@
                     <pic:cNvPicPr/>
                   </pic:nvPicPr>
                   <pic:blipFill>
-                    <a:blip r:embed="rId31"/>
+                    <a:blip r:embed="rId33"/>
                     <a:stretch>
                       <a:fillRect/>
                     </a:stretch>
@@ -11649,7 +11852,7 @@
                     <pic:cNvPicPr/>
                   </pic:nvPicPr>
                   <pic:blipFill>
-                    <a:blip r:embed="rId32"/>
+                    <a:blip r:embed="rId34"/>
                     <a:stretch>
                       <a:fillRect/>
                     </a:stretch>
@@ -11732,7 +11935,7 @@
                     <pic:cNvPicPr/>
                   </pic:nvPicPr>
                   <pic:blipFill>
-                    <a:blip r:embed="rId33"/>
+                    <a:blip r:embed="rId35"/>
                     <a:stretch>
                       <a:fillRect/>
                     </a:stretch>
@@ -11778,7 +11981,7 @@
                     <pic:cNvPicPr/>
                   </pic:nvPicPr>
                   <pic:blipFill>
-                    <a:blip r:embed="rId34"/>
+                    <a:blip r:embed="rId36"/>
                     <a:stretch>
                       <a:fillRect/>
                     </a:stretch>
@@ -11867,7 +12070,7 @@
                     <pic:cNvPicPr/>
                   </pic:nvPicPr>
                   <pic:blipFill>
-                    <a:blip r:embed="rId35"/>
+                    <a:blip r:embed="rId37"/>
                     <a:stretch>
                       <a:fillRect/>
                     </a:stretch>
@@ -11956,7 +12159,7 @@
                     <pic:cNvPicPr/>
                   </pic:nvPicPr>
                   <pic:blipFill>
-                    <a:blip r:embed="rId36"/>
+                    <a:blip r:embed="rId38"/>
                     <a:stretch>
                       <a:fillRect/>
                     </a:stretch>
@@ -12002,7 +12205,7 @@
                     <pic:cNvPicPr/>
                   </pic:nvPicPr>
                   <pic:blipFill>
-                    <a:blip r:embed="rId37"/>
+                    <a:blip r:embed="rId39"/>
                     <a:stretch>
                       <a:fillRect/>
                     </a:stretch>
@@ -12115,7 +12318,7 @@
                     <pic:cNvPicPr/>
                   </pic:nvPicPr>
                   <pic:blipFill>
-                    <a:blip r:embed="rId38"/>
+                    <a:blip r:embed="rId40"/>
                     <a:stretch>
                       <a:fillRect/>
                     </a:stretch>
@@ -12187,7 +12390,7 @@
                     <pic:cNvPicPr/>
                   </pic:nvPicPr>
                   <pic:blipFill>
-                    <a:blip r:embed="rId39"/>
+                    <a:blip r:embed="rId41"/>
                     <a:stretch>
                       <a:fillRect/>
                     </a:stretch>
@@ -12262,7 +12465,7 @@
                     <pic:cNvPicPr/>
                   </pic:nvPicPr>
                   <pic:blipFill>
-                    <a:blip r:embed="rId40">
+                    <a:blip r:embed="rId42">
                       <a:extLst>
                         <a:ext uri="{28A0092B-C50C-407E-A947-70E740481C1C}">
                           <a14:useLocalDpi xmlns:a14="http://schemas.microsoft.com/office/drawing/2010/main" val="0"/>
@@ -12293,7 +12496,7 @@
           <w:noProof/>
         </w:rPr>
         <w:drawing>
-          <wp:anchor distT="0" distB="0" distL="114300" distR="114300" simplePos="0" relativeHeight="251662336" behindDoc="0" locked="0" layoutInCell="1" allowOverlap="1" wp14:anchorId="7DF9E976" wp14:editId="424A613E">
+          <wp:anchor distT="0" distB="0" distL="114300" distR="114300" simplePos="0" relativeHeight="251662336" behindDoc="0" locked="0" layoutInCell="1" allowOverlap="1" wp14:anchorId="7DF9E976" wp14:editId="61EF7A28">
             <wp:simplePos x="0" y="0"/>
             <wp:positionH relativeFrom="column">
               <wp:posOffset>914400</wp:posOffset>
@@ -12316,7 +12519,7 @@
                     <pic:cNvPicPr/>
                   </pic:nvPicPr>
                   <pic:blipFill>
-                    <a:blip r:embed="rId41" cstate="print">
+                    <a:blip r:embed="rId43" cstate="print">
                       <a:extLst>
                         <a:ext uri="{28A0092B-C50C-407E-A947-70E740481C1C}">
                           <a14:useLocalDpi xmlns:a14="http://schemas.microsoft.com/office/drawing/2010/main" val="0"/>
@@ -12419,7 +12622,7 @@
                     <pic:cNvPicPr/>
                   </pic:nvPicPr>
                   <pic:blipFill>
-                    <a:blip r:embed="rId42"/>
+                    <a:blip r:embed="rId44"/>
                     <a:stretch>
                       <a:fillRect/>
                     </a:stretch>
@@ -12495,7 +12698,7 @@
                     <pic:cNvPicPr/>
                   </pic:nvPicPr>
                   <pic:blipFill>
-                    <a:blip r:embed="rId43"/>
+                    <a:blip r:embed="rId45"/>
                     <a:stretch>
                       <a:fillRect/>
                     </a:stretch>
@@ -12626,7 +12829,7 @@
                     <pic:cNvPicPr/>
                   </pic:nvPicPr>
                   <pic:blipFill>
-                    <a:blip r:embed="rId44"/>
+                    <a:blip r:embed="rId46"/>
                     <a:stretch>
                       <a:fillRect/>
                     </a:stretch>
@@ -12673,7 +12876,7 @@
                     <pic:cNvPicPr/>
                   </pic:nvPicPr>
                   <pic:blipFill>
-                    <a:blip r:embed="rId45"/>
+                    <a:blip r:embed="rId47"/>
                     <a:stretch>
                       <a:fillRect/>
                     </a:stretch>
@@ -12720,7 +12923,7 @@
                     <pic:cNvPicPr/>
                   </pic:nvPicPr>
                   <pic:blipFill>
-                    <a:blip r:embed="rId46"/>
+                    <a:blip r:embed="rId48"/>
                     <a:stretch>
                       <a:fillRect/>
                     </a:stretch>
@@ -12767,7 +12970,7 @@
                     <pic:cNvPicPr/>
                   </pic:nvPicPr>
                   <pic:blipFill>
-                    <a:blip r:embed="rId47"/>
+                    <a:blip r:embed="rId49"/>
                     <a:stretch>
                       <a:fillRect/>
                     </a:stretch>
@@ -12853,7 +13056,7 @@
                     <pic:cNvPicPr/>
                   </pic:nvPicPr>
                   <pic:blipFill>
-                    <a:blip r:embed="rId48"/>
+                    <a:blip r:embed="rId50"/>
                     <a:stretch>
                       <a:fillRect/>
                     </a:stretch>
@@ -13106,7 +13309,7 @@
                     <pic:cNvPicPr/>
                   </pic:nvPicPr>
                   <pic:blipFill rotWithShape="1">
-                    <a:blip r:embed="rId49"/>
+                    <a:blip r:embed="rId51"/>
                     <a:srcRect t="15670"/>
                     <a:stretch/>
                   </pic:blipFill>
@@ -13192,7 +13395,7 @@
                     <pic:cNvPicPr/>
                   </pic:nvPicPr>
                   <pic:blipFill rotWithShape="1">
-                    <a:blip r:embed="rId50"/>
+                    <a:blip r:embed="rId52"/>
                     <a:srcRect l="34389" t="25238"/>
                     <a:stretch/>
                   </pic:blipFill>
@@ -13271,7 +13474,7 @@
                     <pic:cNvPicPr/>
                   </pic:nvPicPr>
                   <pic:blipFill rotWithShape="1">
-                    <a:blip r:embed="rId51"/>
+                    <a:blip r:embed="rId53"/>
                     <a:srcRect l="41367" t="40657"/>
                     <a:stretch/>
                   </pic:blipFill>
@@ -13358,7 +13561,7 @@
       <w:r>
         <w:t xml:space="preserve"> </w:t>
       </w:r>
-      <w:hyperlink r:id="rId52" w:history="1">
+      <w:hyperlink r:id="rId54" w:history="1">
         <w:r>
           <w:rPr>
             <w:rStyle w:val="Hiperhivatkozs"/>
@@ -13528,7 +13731,7 @@
       <w:r>
         <w:br/>
       </w:r>
-      <w:hyperlink r:id="rId53" w:history="1">
+      <w:hyperlink r:id="rId55" w:history="1">
         <w:r>
           <w:rPr>
             <w:rStyle w:val="Hiperhivatkozs"/>
@@ -13566,7 +13769,7 @@
       <w:r>
         <w:br/>
       </w:r>
-      <w:hyperlink r:id="rId54" w:history="1">
+      <w:hyperlink r:id="rId56" w:history="1">
         <w:r>
           <w:rPr>
             <w:rStyle w:val="Hiperhivatkozs"/>
@@ -13607,7 +13810,7 @@
         <w:pStyle w:val="Listaszerbekezds"/>
         <w:spacing w:line="360" w:lineRule="auto"/>
       </w:pPr>
-      <w:hyperlink r:id="rId55" w:history="1">
+      <w:hyperlink r:id="rId57" w:history="1">
         <w:r>
           <w:rPr>
             <w:rStyle w:val="Hiperhivatkozs"/>
@@ -13634,7 +13837,7 @@
         <w:pStyle w:val="Listaszerbekezds"/>
         <w:spacing w:line="360" w:lineRule="auto"/>
       </w:pPr>
-      <w:hyperlink r:id="rId56" w:history="1">
+      <w:hyperlink r:id="rId58" w:history="1">
         <w:r>
           <w:rPr>
             <w:rStyle w:val="Hiperhivatkozs"/>
@@ -13661,7 +13864,7 @@
         <w:pStyle w:val="Listaszerbekezds"/>
         <w:spacing w:line="360" w:lineRule="auto"/>
       </w:pPr>
-      <w:hyperlink r:id="rId57" w:history="1">
+      <w:hyperlink r:id="rId59" w:history="1">
         <w:r>
           <w:rPr>
             <w:rStyle w:val="Hiperhivatkozs"/>
@@ -13688,7 +13891,7 @@
         <w:pStyle w:val="Listaszerbekezds"/>
         <w:spacing w:line="360" w:lineRule="auto"/>
       </w:pPr>
-      <w:hyperlink r:id="rId58" w:history="1">
+      <w:hyperlink r:id="rId60" w:history="1">
         <w:r>
           <w:rPr>
             <w:rStyle w:val="Hiperhivatkozs"/>
@@ -13715,7 +13918,7 @@
         <w:pStyle w:val="Listaszerbekezds"/>
         <w:spacing w:line="360" w:lineRule="auto"/>
       </w:pPr>
-      <w:hyperlink r:id="rId59" w:history="1">
+      <w:hyperlink r:id="rId61" w:history="1">
         <w:r>
           <w:rPr>
             <w:rStyle w:val="Hiperhivatkozs"/>
@@ -13742,7 +13945,7 @@
         <w:pStyle w:val="Listaszerbekezds"/>
         <w:spacing w:line="360" w:lineRule="auto"/>
       </w:pPr>
-      <w:hyperlink r:id="rId60" w:history="1">
+      <w:hyperlink r:id="rId62" w:history="1">
         <w:r>
           <w:rPr>
             <w:rStyle w:val="Hiperhivatkozs"/>
@@ -13772,7 +13975,7 @@
         <w:pStyle w:val="Listaszerbekezds"/>
         <w:spacing w:line="360" w:lineRule="auto"/>
       </w:pPr>
-      <w:hyperlink r:id="rId61" w:history="1">
+      <w:hyperlink r:id="rId63" w:history="1">
         <w:r>
           <w:rPr>
             <w:rStyle w:val="Hiperhivatkozs"/>
@@ -13802,7 +14005,7 @@
         <w:pStyle w:val="Listaszerbekezds"/>
         <w:spacing w:line="360" w:lineRule="auto"/>
       </w:pPr>
-      <w:hyperlink r:id="rId62" w:history="1">
+      <w:hyperlink r:id="rId64" w:history="1">
         <w:r>
           <w:rPr>
             <w:rStyle w:val="Hiperhivatkozs"/>
@@ -13829,7 +14032,7 @@
         <w:pStyle w:val="Listaszerbekezds"/>
         <w:spacing w:line="360" w:lineRule="auto"/>
       </w:pPr>
-      <w:hyperlink r:id="rId63" w:history="1">
+      <w:hyperlink r:id="rId65" w:history="1">
         <w:r>
           <w:rPr>
             <w:rStyle w:val="Hiperhivatkozs"/>
@@ -13839,10 +14042,10 @@
       </w:hyperlink>
     </w:p>
     <w:sectPr>
-      <w:headerReference w:type="default" r:id="rId64"/>
-      <w:footerReference w:type="default" r:id="rId65"/>
-      <w:headerReference w:type="first" r:id="rId66"/>
-      <w:footerReference w:type="first" r:id="rId67"/>
+      <w:headerReference w:type="default" r:id="rId66"/>
+      <w:footerReference w:type="default" r:id="rId67"/>
+      <w:headerReference w:type="first" r:id="rId68"/>
+      <w:footerReference w:type="first" r:id="rId69"/>
       <w:pgSz w:w="11909" w:h="16834"/>
       <w:pgMar w:top="1440" w:right="1440" w:bottom="1440" w:left="1440" w:header="720" w:footer="720" w:gutter="0"/>
       <w:pgNumType w:start="1"/>
@@ -14180,7 +14383,7 @@
         <w:sz w:val="28"/>
         <w:szCs w:val="28"/>
       </w:rPr>
-      <w:t>Összefoglalás, köszönetnyilvánítás</w:t>
+      <w:t>Fejlesztői dokumentáció</w:t>
     </w:r>
     <w:r>
       <w:rPr>

</xml_diff>